<commit_message>
add report template - Area , Personnel
</commit_message>
<xml_diff>
--- a/ENVOSHA/static/CEM_Cover_new.docx
+++ b/ENVOSHA/static/CEM_Cover_new.docx
@@ -21,7 +21,7 @@
           <w:sz w:val="28"/>
           <w:szCs w:val="28"/>
         </w:rPr>
-        <w:t>Microsoft Sdn brd</w:t>
+        <w:t>Google Sdn Brd</w:t>
       </w:r>
       <w:r>
         <w:rPr>
@@ -50,7 +50,7 @@
           <w:sz w:val="28"/>
           <w:szCs w:val="28"/>
         </w:rPr>
-        <w:t>Cyberjaya</w:t>
+        <w:t>18-8 231 TR SERVICE SUITES, JALAN TUN RAZAK</w:t>
       </w:r>
     </w:p>
     <w:p>

</xml_diff>